<commit_message>
Projectplanning na vergadering gemaakt
Niggers
</commit_message>
<xml_diff>
--- a/Documentatie/Notules/Projectplanning.docx
+++ b/Documentatie/Notules/Projectplanning.docx
@@ -37,7 +37,16 @@
           <w:sz w:val="18"/>
           <w:szCs w:val="18"/>
         </w:rPr>
-        <w:t xml:space="preserve"> 3</w:t>
+        <w:t xml:space="preserve"> </w:t>
+      </w:r>
+      <w:r>
+        <w:rPr>
+          <w:i/>
+          <w:iCs/>
+          <w:sz w:val="18"/>
+          <w:szCs w:val="18"/>
+        </w:rPr>
+        <w:t>4</w:t>
       </w:r>
       <w:r>
         <w:rPr>
@@ -55,7 +64,7 @@
           <w:sz w:val="18"/>
           <w:szCs w:val="18"/>
         </w:rPr>
-        <w:t>0</w:t>
+        <w:t>10-3</w:t>
       </w:r>
       <w:r>
         <w:rPr>
@@ -64,16 +73,7 @@
           <w:sz w:val="18"/>
           <w:szCs w:val="18"/>
         </w:rPr>
-        <w:t>7</w:t>
-      </w:r>
-      <w:r>
-        <w:rPr>
-          <w:i/>
-          <w:iCs/>
-          <w:sz w:val="18"/>
-          <w:szCs w:val="18"/>
-        </w:rPr>
-        <w:t>-02-2025</w:t>
+        <w:t>-2025</w:t>
       </w:r>
     </w:p>
     <w:tbl>
@@ -604,52 +604,6 @@
                 <w:b/>
                 <w:bCs/>
               </w:rPr>
-              <w:t>Dinsdag</w:t>
-            </w:r>
-          </w:p>
-          <w:p>
-            <w:pPr>
-              <w:rPr>
-                <w:b/>
-                <w:bCs/>
-              </w:rPr>
-            </w:pPr>
-          </w:p>
-          <w:p>
-            <w:pPr>
-              <w:rPr>
-                <w:b/>
-                <w:bCs/>
-              </w:rPr>
-            </w:pPr>
-            <w:r>
-              <w:rPr>
-                <w:b/>
-                <w:bCs/>
-              </w:rPr>
-              <w:t>Donderdag</w:t>
-            </w:r>
-          </w:p>
-          <w:p>
-            <w:pPr>
-              <w:rPr>
-                <w:b/>
-                <w:bCs/>
-              </w:rPr>
-            </w:pPr>
-          </w:p>
-          <w:p>
-            <w:pPr>
-              <w:rPr>
-                <w:b/>
-                <w:bCs/>
-              </w:rPr>
-            </w:pPr>
-            <w:r>
-              <w:rPr>
-                <w:b/>
-                <w:bCs/>
-              </w:rPr>
               <w:t>Vrijdag</w:t>
             </w:r>
           </w:p>
@@ -928,7 +882,6 @@
                 <w:bCs/>
                 <w:color w:val="FF0000"/>
               </w:rPr>
-              <w:lastRenderedPageBreak/>
               <w:t xml:space="preserve">Deadline </w:t>
             </w:r>
             <w:r>
@@ -979,6 +932,7 @@
                 <w:iCs/>
                 <w:color w:val="FF0000"/>
               </w:rPr>
+              <w:lastRenderedPageBreak/>
               <w:t xml:space="preserve">Design top down architectuur </w:t>
             </w:r>
             <w:r>
@@ -1401,7 +1355,47 @@
                 <w:iCs/>
                 <w:color w:val="FF0000"/>
               </w:rPr>
-              <w:t xml:space="preserve">toestand diagrammen af individueel blokjes </w:t>
+              <w:t>toestand diagrammen af</w:t>
+            </w:r>
+            <w:r>
+              <w:rPr>
+                <w:i/>
+                <w:iCs/>
+                <w:color w:val="FF0000"/>
+              </w:rPr>
+              <w:t xml:space="preserve"> en</w:t>
+            </w:r>
+            <w:r>
+              <w:rPr>
+                <w:i/>
+                <w:iCs/>
+                <w:color w:val="FF0000"/>
+              </w:rPr>
+              <w:t xml:space="preserve"> </w:t>
+            </w:r>
+            <w:r>
+              <w:rPr>
+                <w:i/>
+                <w:iCs/>
+                <w:color w:val="FF0000"/>
+              </w:rPr>
+              <w:t xml:space="preserve">Simuleren blokken </w:t>
+            </w:r>
+            <w:r>
+              <w:rPr>
+                <w:i/>
+                <w:iCs/>
+                <w:color w:val="FF0000"/>
+              </w:rPr>
+              <w:t xml:space="preserve">individueel blokjes </w:t>
+            </w:r>
+            <w:r>
+              <w:rPr>
+                <w:i/>
+                <w:iCs/>
+                <w:color w:val="FF0000"/>
+              </w:rPr>
+              <w:t xml:space="preserve">en documentatie </w:t>
             </w:r>
             <w:r>
               <w:rPr>
@@ -1563,9 +1557,30 @@
             </w:pPr>
             <w:r>
               <w:rPr>
-                <w:i/>
-              </w:rPr>
-              <w:t>Afrondende fase programmeren code</w:t>
+                <w:b/>
+                <w:bCs/>
+                <w:i/>
+                <w:iCs/>
+                <w:color w:val="FF0000"/>
+              </w:rPr>
+              <w:t>Deadline</w:t>
+            </w:r>
+            <w:r>
+              <w:rPr>
+                <w:i/>
+                <w:iCs/>
+                <w:color w:val="FF0000"/>
+              </w:rPr>
+              <w:t xml:space="preserve"> inleveren Ontwerp- en simulatiedocumentatie van functionele</w:t>
+            </w:r>
+            <w:r>
+              <w:rPr>
+                <w:i/>
+                <w:iCs/>
+                <w:color w:val="FF0000"/>
+              </w:rPr>
+              <w:br/>
+              <w:t>blokken, ieder teamlid minstens een blok.</w:t>
             </w:r>
           </w:p>
         </w:tc>
@@ -1611,56 +1626,6 @@
               <w:pStyle w:val="Lijstalinea"/>
               <w:numPr>
                 <w:ilvl w:val="0"/>
-                <w:numId w:val="1"/>
-              </w:numPr>
-              <w:rPr>
-                <w:i/>
-                <w:iCs/>
-                <w:color w:val="FF0000"/>
-              </w:rPr>
-            </w:pPr>
-            <w:r>
-              <w:rPr>
-                <w:b/>
-                <w:bCs/>
-                <w:i/>
-                <w:iCs/>
-                <w:color w:val="FF0000"/>
-              </w:rPr>
-              <w:t>Deadline</w:t>
-            </w:r>
-            <w:r>
-              <w:rPr>
-                <w:i/>
-                <w:iCs/>
-                <w:color w:val="FF0000"/>
-              </w:rPr>
-              <w:t xml:space="preserve"> inleveren Ontwerp- en simulatiedocumentatie van functionele</w:t>
-            </w:r>
-            <w:r>
-              <w:rPr>
-                <w:i/>
-                <w:iCs/>
-                <w:color w:val="FF0000"/>
-              </w:rPr>
-              <w:br/>
-              <w:t xml:space="preserve">blokken, ieder teamlid minstens een blok. </w:t>
-            </w:r>
-            <w:r>
-              <w:rPr>
-                <w:b/>
-                <w:bCs/>
-                <w:i/>
-                <w:iCs/>
-              </w:rPr>
-              <w:t>(Ammaar, Perijn)</w:t>
-            </w:r>
-          </w:p>
-          <w:p>
-            <w:pPr>
-              <w:pStyle w:val="Lijstalinea"/>
-              <w:numPr>
-                <w:ilvl w:val="0"/>
                 <w:numId w:val="11"/>
               </w:numPr>
               <w:rPr>
@@ -1709,21 +1674,7 @@
                 <w:b/>
                 <w:bCs/>
               </w:rPr>
-              <w:t>(</w:t>
-            </w:r>
-            <w:r>
-              <w:rPr>
-                <w:b/>
-                <w:bCs/>
-              </w:rPr>
-              <w:t>Ammaar</w:t>
-            </w:r>
-            <w:r>
-              <w:rPr>
-                <w:b/>
-                <w:bCs/>
-              </w:rPr>
-              <w:t>)</w:t>
+              <w:t>(Ammaar)</w:t>
             </w:r>
           </w:p>
           <w:p>
@@ -1735,7 +1686,6 @@
               </w:numPr>
             </w:pPr>
             <w:r>
-              <w:lastRenderedPageBreak/>
               <w:t>Afrondende fase projectdocumentatie</w:t>
             </w:r>
           </w:p>
@@ -1796,6 +1746,7 @@
           <w:tcPr>
             <w:tcW w:w="3020" w:type="dxa"/>
           </w:tcPr>
+          <w:p/>
           <w:p>
             <w:r>
               <w:t xml:space="preserve">Week 8 </w:t>
@@ -1822,6 +1773,14 @@
                 <w:bCs/>
               </w:rPr>
             </w:pPr>
+          </w:p>
+          <w:p>
+            <w:pPr>
+              <w:rPr>
+                <w:b/>
+                <w:bCs/>
+              </w:rPr>
+            </w:pPr>
             <w:r>
               <w:rPr>
                 <w:b/>
@@ -1848,6 +1807,7 @@
                 <w:iCs/>
                 <w:color w:val="C00000"/>
               </w:rPr>
+              <w:lastRenderedPageBreak/>
               <w:t>Toets architecturen en gekoppelde state-machines</w:t>
             </w:r>
           </w:p>

</xml_diff>